<commit_message>
Added hereditary disease slides.
</commit_message>
<xml_diff>
--- a/Agenda of the presentation.docx
+++ b/Agenda of the presentation.docx
@@ -25,19 +25,7 @@
         <w:rPr>
           <w:lang w:val="en-US"/>
         </w:rPr>
-        <w:t>Note: some points with label “</w:t>
-      </w:r>
-      <w:r>
-        <w:rPr>
-          <w:lang w:val="en-US"/>
-        </w:rPr>
-        <w:t>Optional:</w:t>
-      </w:r>
-      <w:r>
-        <w:rPr>
-          <w:lang w:val="en-US"/>
-        </w:rPr>
-        <w:t>” can be removed, so total time will fit into the time frames.</w:t>
+        <w:t>Note: some points with label “Optional:” can be removed, so total time will fit into the time frames.</w:t>
       </w:r>
     </w:p>
     <w:p>
@@ -1069,6 +1057,12 @@
                 <w:lang w:val="en-US"/>
               </w:rPr>
               <w:t>Not the most important trap</w:t>
+            </w:r>
+            <w:r>
+              <w:rPr>
+                <w:lang w:val="en-US"/>
+              </w:rPr>
+              <w:t xml:space="preserve"> to know</w:t>
             </w:r>
             <w:r>
               <w:rPr>
@@ -2880,7 +2874,7 @@
   <a:extraClrSchemeLst/>
   <a:extLst>
     <a:ext uri="{05A4C25C-085E-4340-85A3-A5531E510DB2}">
-      <thm15:themeFamily xmlns:thm15="http://schemas.microsoft.com/office/thememl/2012/main" xmlns="" name="Office Theme" id="{62F939B6-93AF-4DB8-9C6B-D6C7DFDC589F}" vid="{4A3C46E8-61CC-4603-A589-7422A47A8E4A}"/>
+      <thm15:themeFamily xmlns="" xmlns:thm15="http://schemas.microsoft.com/office/thememl/2012/main" name="Office Theme" id="{62F939B6-93AF-4DB8-9C6B-D6C7DFDC589F}" vid="{4A3C46E8-61CC-4603-A589-7422A47A8E4A}"/>
     </a:ext>
   </a:extLst>
 </a:theme>

</xml_diff>